<commit_message>
mise a jour des readme
</commit_message>
<xml_diff>
--- a/README.docx
+++ b/README.docx
@@ -60,19 +60,7 @@
         <w:rPr>
           <w:lang w:val="fr-CA"/>
         </w:rPr>
-        <w:t xml:space="preserve">Le sujet choisi est </w:t>
-      </w:r>
-      <w:r>
-        <w:rPr>
-          <w:lang w:val="fr-CA"/>
-        </w:rPr>
-        <w:t>un</w:t>
-      </w:r>
-      <w:r>
-        <w:rPr>
-          <w:lang w:val="fr-CA"/>
-        </w:rPr>
-        <w:t xml:space="preserve"> site de blog.</w:t>
+        <w:t>Le sujet choisi est un site de blog.</w:t>
       </w:r>
     </w:p>
     <w:p>
@@ -98,105 +86,20 @@
         <w:rPr>
           <w:lang w:val="fr-CA"/>
         </w:rPr>
-        <w:t xml:space="preserve">Chaque article peut seulement avoir été écrit par une personne. Ils contiennent </w:t>
-      </w:r>
-      <w:proofErr w:type="spellStart"/>
-      <w:r>
-        <w:rPr>
-          <w:lang w:val="fr-CA"/>
-        </w:rPr>
-        <w:t>minalement</w:t>
-      </w:r>
-      <w:proofErr w:type="spellEnd"/>
-      <w:r>
-        <w:rPr>
-          <w:lang w:val="fr-CA"/>
-        </w:rPr>
-        <w:t xml:space="preserve"> un titre, un contenu. Les tags et les </w:t>
-      </w:r>
-      <w:r>
-        <w:rPr>
-          <w:lang w:val="fr-CA"/>
-        </w:rPr>
-        <w:t>catégories</w:t>
-      </w:r>
-      <w:r>
-        <w:rPr>
-          <w:lang w:val="fr-CA"/>
-        </w:rPr>
-        <w:t xml:space="preserve"> sont facultatifs. Les catégories sont </w:t>
-      </w:r>
-      <w:r>
-        <w:rPr>
-          <w:lang w:val="fr-CA"/>
-        </w:rPr>
-        <w:t>tirées</w:t>
-      </w:r>
-      <w:r>
-        <w:rPr>
-          <w:lang w:val="fr-CA"/>
-        </w:rPr>
-        <w:t xml:space="preserve"> d'une liste établie par </w:t>
-      </w:r>
-      <w:r>
-        <w:rPr>
-          <w:lang w:val="fr-CA"/>
-        </w:rPr>
-        <w:t>les administrateurs</w:t>
-      </w:r>
-      <w:r>
-        <w:rPr>
-          <w:lang w:val="fr-CA"/>
-        </w:rPr>
-        <w:t>. Les tags peuvent être ajoutés librement. La liste est "case-sensitive". Les autres champs tels la date de création sont remplis automatiquement à la création de l'article.</w:t>
-      </w:r>
-    </w:p>
-    <w:p>
-      <w:pPr>
-        <w:rPr>
-          <w:lang w:val="fr-CA"/>
-        </w:rPr>
-      </w:pPr>
-    </w:p>
-    <w:p>
-      <w:pPr>
-        <w:rPr>
-          <w:lang w:val="fr-CA"/>
-        </w:rPr>
-      </w:pPr>
-      <w:r>
-        <w:rPr>
-          <w:lang w:val="fr-CA"/>
-        </w:rPr>
-        <w:t>Le titre, contenu d'un article peuvent être modifié par l'auteur de l'article. L'</w:t>
-      </w:r>
-      <w:proofErr w:type="spellStart"/>
-      <w:r>
-        <w:rPr>
-          <w:lang w:val="fr-CA"/>
-        </w:rPr>
-        <w:t>horodage</w:t>
-      </w:r>
-      <w:proofErr w:type="spellEnd"/>
-      <w:r>
-        <w:rPr>
-          <w:lang w:val="fr-CA"/>
-        </w:rPr>
-        <w:t xml:space="preserve"> de mise à jour est modifié. L'</w:t>
-      </w:r>
-      <w:proofErr w:type="spellStart"/>
-      <w:r>
-        <w:rPr>
-          <w:lang w:val="fr-CA"/>
-        </w:rPr>
-        <w:t>horodage</w:t>
-      </w:r>
-      <w:proofErr w:type="spellEnd"/>
-      <w:r>
-        <w:rPr>
-          <w:lang w:val="fr-CA"/>
-        </w:rPr>
-        <w:t xml:space="preserve"> de la création reste inchangée.</w:t>
+        <w:t>Chaque article peut seulement avoir été écrit par une personne. Ils contiennent minalement un titre, un contenu. Les tags et les catégories sont facultatifs. Les catégories sont tirées d'une liste établie par les administrateurs. Les tags peuvent être ajoutés librement. La liste est "case-sensitive". Les autres champs tels la date de création sont remplis automatiquement à la création de l'article.</w:t>
+      </w:r>
+    </w:p>
+    <w:p>
+      <w:pPr>
+        <w:rPr>
+          <w:lang w:val="fr-CA"/>
+        </w:rPr>
+      </w:pPr>
+      <w:r>
+        <w:rPr>
+          <w:lang w:val="fr-CA"/>
+        </w:rPr>
+        <w:t>Le titre, contenu d'un article peuvent être modifié par l'auteur de l'article. L'horodage de mise à jour est modifié. L'horodage de la création reste inchangée.</w:t>
       </w:r>
     </w:p>
     <w:p>
@@ -211,13 +114,18 @@
         </w:rPr>
         <w:t>Les administrateurs ont des droits en plus tels que supprimer un article, modifier la liste des catégories et des tags.</w:t>
       </w:r>
-    </w:p>
-    <w:p>
-      <w:pPr>
-        <w:rPr>
-          <w:lang w:val="fr-CA"/>
-        </w:rPr>
-      </w:pPr>
+      <w:r>
+        <w:rPr>
+          <w:lang w:val="fr-CA"/>
+        </w:rPr>
+        <w:t xml:space="preserve"> Toutes ces actions sont dans le panneau admin</w:t>
+      </w:r>
+      <w:r>
+        <w:rPr>
+          <w:lang w:val="fr-CA"/>
+        </w:rPr>
+        <w:t>.</w:t>
+      </w:r>
     </w:p>
     <w:p>
       <w:pPr>
@@ -231,31 +139,17 @@
         </w:rPr>
         <w:t xml:space="preserve">À </w:t>
       </w:r>
-      <w:proofErr w:type="spellStart"/>
-      <w:r>
-        <w:rPr>
-          <w:lang w:val="fr-CA"/>
-        </w:rPr>
-        <w:t>cours</w:t>
-      </w:r>
-      <w:proofErr w:type="spellEnd"/>
-      <w:r>
-        <w:rPr>
-          <w:lang w:val="fr-CA"/>
-        </w:rPr>
-        <w:t xml:space="preserve"> terme, l'auteur est rempli manuellement dans le formulaire en entrant un nom d'utilisateur. Cependant, il sera rempli automatiquement lorsqu'un système d'</w:t>
-      </w:r>
-      <w:r>
-        <w:rPr>
-          <w:lang w:val="fr-CA"/>
-        </w:rPr>
-        <w:t>authentification</w:t>
-      </w:r>
-      <w:r>
-        <w:rPr>
-          <w:lang w:val="fr-CA"/>
-        </w:rPr>
-        <w:t xml:space="preserve"> sera mis en place.</w:t>
+      <w:r>
+        <w:rPr>
+          <w:lang w:val="fr-CA"/>
+        </w:rPr>
+        <w:t>court</w:t>
+      </w:r>
+      <w:r>
+        <w:rPr>
+          <w:lang w:val="fr-CA"/>
+        </w:rPr>
+        <w:t xml:space="preserve"> terme, l'auteur est rempli manuellement dans le formulaire en entrant un nom d'utilisateur. Cependant, il sera rempli automatiquement lorsqu'un système d'authentification sera mis en place.</w:t>
       </w:r>
     </w:p>
     <w:p>
@@ -280,6 +174,46 @@
     </w:p>
     <w:p>
       <w:pPr>
+        <w:pStyle w:val="Heading3"/>
+        <w:rPr>
+          <w:lang w:val="fr-CA"/>
+        </w:rPr>
+      </w:pPr>
+      <w:r>
+        <w:rPr>
+          <w:lang w:val="fr-CA"/>
+        </w:rPr>
+        <w:t>Note</w:t>
+      </w:r>
+      <w:r>
+        <w:rPr>
+          <w:lang w:val="fr-CA"/>
+        </w:rPr>
+        <w:t>s</w:t>
+      </w:r>
+    </w:p>
+    <w:p>
+      <w:pPr>
+        <w:rPr>
+          <w:lang w:val="fr-CA"/>
+        </w:rPr>
+      </w:pPr>
+      <w:r>
+        <w:rPr>
+          <w:lang w:val="fr-CA"/>
+        </w:rPr>
+        <w:t>Pour ce TP, les catégories et les tags ne peuvent pas être modifiés.</w:t>
+      </w:r>
+    </w:p>
+    <w:p>
+      <w:pPr>
+        <w:rPr>
+          <w:lang w:val="fr-CA"/>
+        </w:rPr>
+      </w:pPr>
+    </w:p>
+    <w:p>
+      <w:pPr>
         <w:pStyle w:val="Heading2"/>
         <w:rPr>
           <w:lang w:val="fr-CA"/>
@@ -289,20 +223,38 @@
         <w:rPr>
           <w:lang w:val="fr-CA"/>
         </w:rPr>
-        <w:t>Note</w:t>
-      </w:r>
-    </w:p>
-    <w:p>
-      <w:pPr>
-        <w:rPr>
-          <w:lang w:val="fr-CA"/>
-        </w:rPr>
-      </w:pPr>
-      <w:r>
-        <w:rPr>
-          <w:lang w:val="fr-CA"/>
-        </w:rPr>
-        <w:t>Pour ce TP, les catégories et les tags ne peuvent pas être modifiés.</w:t>
+        <w:t>Instruction d'installation</w:t>
+      </w:r>
+    </w:p>
+    <w:p>
+      <w:pPr>
+        <w:rPr>
+          <w:lang w:val="fr-CA"/>
+        </w:rPr>
+      </w:pPr>
+      <w:r>
+        <w:rPr>
+          <w:lang w:val="fr-CA"/>
+        </w:rPr>
+        <w:t>Le dossier Diagram contient le schema ER, et les requêtes SQL pour créer les tables dans workbench et dans phpMyAdmin (_webdev).</w:t>
+      </w:r>
+    </w:p>
+    <w:p>
+      <w:pPr>
+        <w:rPr>
+          <w:lang w:val="fr-CA"/>
+        </w:rPr>
+      </w:pPr>
+      <w:r>
+        <w:rPr>
+          <w:lang w:val="fr-CA"/>
+        </w:rPr>
+        <w:t>Git: https://github.com/f-simard/582-31B-MA-Blog.</w:t>
+      </w:r>
+    </w:p>
+    <w:p>
+      <w:r>
+        <w:t>Webdev: https://e2396414.webdev.cmaisonneuve.qc.ca/blog/index.php</w:t>
       </w:r>
     </w:p>
     <w:sectPr>
@@ -765,7 +717,6 @@
     <w:next w:val="Normal"/>
     <w:link w:val="Heading3Char"/>
     <w:uiPriority w:val="9"/>
-    <w:semiHidden/>
     <w:unhideWhenUsed/>
     <w:qFormat/>
     <w:rsid w:val="00014EA3"/>
@@ -972,7 +923,6 @@
     <w:basedOn w:val="DefaultParagraphFont"/>
     <w:link w:val="Heading3"/>
     <w:uiPriority w:val="9"/>
-    <w:semiHidden/>
     <w:rsid w:val="00014EA3"/>
     <w:rPr>
       <w:rFonts w:eastAsiaTheme="majorEastAsia" w:cstheme="majorBidi"/>

</xml_diff>

<commit_message>
modifier render erreur 404 dans dispatch + readme
</commit_message>
<xml_diff>
--- a/README.docx
+++ b/README.docx
@@ -60,7 +60,21 @@
         <w:rPr>
           <w:lang w:val="fr-CA"/>
         </w:rPr>
-        <w:t>Le sujet du TP2 2 est le même que celui du TP1. L'entiéreté du projet a été modifié en MVC.</w:t>
+        <w:t>Le sujet du TP2 2 est le même que celui du TP1. L'</w:t>
+      </w:r>
+      <w:proofErr w:type="spellStart"/>
+      <w:r>
+        <w:rPr>
+          <w:lang w:val="fr-CA"/>
+        </w:rPr>
+        <w:t>entiéreté</w:t>
+      </w:r>
+      <w:proofErr w:type="spellEnd"/>
+      <w:r>
+        <w:rPr>
+          <w:lang w:val="fr-CA"/>
+        </w:rPr>
+        <w:t xml:space="preserve"> du projet a été modifié en MVC.</w:t>
       </w:r>
     </w:p>
     <w:p>
@@ -93,7 +107,21 @@
         <w:rPr>
           <w:lang w:val="fr-CA"/>
         </w:rPr>
-        <w:t>Les catégories et tages peuvent être modifiés.</w:t>
+        <w:t xml:space="preserve">Les catégories et </w:t>
+      </w:r>
+      <w:proofErr w:type="spellStart"/>
+      <w:r>
+        <w:rPr>
+          <w:lang w:val="fr-CA"/>
+        </w:rPr>
+        <w:t>tages</w:t>
+      </w:r>
+      <w:proofErr w:type="spellEnd"/>
+      <w:r>
+        <w:rPr>
+          <w:lang w:val="fr-CA"/>
+        </w:rPr>
+        <w:t xml:space="preserve"> peuvent être modifiés.</w:t>
       </w:r>
     </w:p>
     <w:p>
@@ -103,12 +131,14 @@
           <w:lang w:val="fr-CA"/>
         </w:rPr>
       </w:pPr>
+      <w:proofErr w:type="spellStart"/>
       <w:r>
         <w:rPr>
           <w:lang w:val="fr-CA"/>
         </w:rPr>
         <w:t>WebDev</w:t>
       </w:r>
+      <w:proofErr w:type="spellEnd"/>
     </w:p>
     <w:p>
       <w:pPr>
@@ -133,7 +163,21 @@
         <w:rPr>
           <w:lang w:val="fr-CA"/>
         </w:rPr>
-        <w:t>J’ai tenté de mettre des echos afin de déterminer si</w:t>
+        <w:t xml:space="preserve">J’ai tenté de mettre des </w:t>
+      </w:r>
+      <w:proofErr w:type="spellStart"/>
+      <w:r>
+        <w:rPr>
+          <w:lang w:val="fr-CA"/>
+        </w:rPr>
+        <w:t>echos</w:t>
+      </w:r>
+      <w:proofErr w:type="spellEnd"/>
+      <w:r>
+        <w:rPr>
+          <w:lang w:val="fr-CA"/>
+        </w:rPr>
+        <w:t xml:space="preserve"> afin de déterminer si</w:t>
       </w:r>
     </w:p>
     <w:p>
@@ -151,7 +195,21 @@
         <w:rPr>
           <w:lang w:val="fr-CA"/>
         </w:rPr>
-        <w:t>On entre dans /route/web.php : OUI</w:t>
+        <w:t>On entre dans /route/</w:t>
+      </w:r>
+      <w:proofErr w:type="spellStart"/>
+      <w:r>
+        <w:rPr>
+          <w:lang w:val="fr-CA"/>
+        </w:rPr>
+        <w:t>web.php</w:t>
+      </w:r>
+      <w:proofErr w:type="spellEnd"/>
+      <w:r>
+        <w:rPr>
+          <w:lang w:val="fr-CA"/>
+        </w:rPr>
+        <w:t> : OUI</w:t>
       </w:r>
     </w:p>
     <w:p>
@@ -200,64 +258,114 @@
         <w:rPr>
           <w:lang w:val="fr-CA"/>
         </w:rPr>
-        <w:t xml:space="preserve">Seul la route </w:t>
-      </w:r>
-      <w:r>
-        <w:rPr>
-          <w:lang w:val="fr-CA"/>
-        </w:rPr>
-        <w:t>‘’</w:t>
-      </w:r>
-      <w:r>
-        <w:rPr>
-          <w:lang w:val="fr-CA"/>
-        </w:rPr>
-        <w:t xml:space="preserve"> (sans url)</w:t>
-      </w:r>
-      <w:r>
-        <w:rPr>
-          <w:lang w:val="fr-CA"/>
-        </w:rPr>
-        <w:t xml:space="preserve"> retourne une page. Si un autre contrôleur est mis dans la route </w:t>
-      </w:r>
-      <w:r>
-        <w:rPr>
-          <w:lang w:val="fr-CA"/>
-        </w:rPr>
-        <w:t>‘</w:t>
-      </w:r>
-      <w:r>
-        <w:rPr>
-          <w:lang w:val="fr-CA"/>
-        </w:rPr>
-        <w:t>’, la page est retournée.</w:t>
-      </w:r>
-    </w:p>
-    <w:p>
-      <w:pPr>
-        <w:rPr>
-          <w:lang w:val="fr-CA"/>
-        </w:rPr>
-      </w:pPr>
-      <w:r>
-        <w:rPr>
-          <w:lang w:val="fr-CA"/>
-        </w:rPr>
-        <w:t>Le message d’erreur indique que le fichier ne peut être retourné</w:t>
-      </w:r>
-      <w:r>
-        <w:rPr>
-          <w:lang w:val="fr-CA"/>
-        </w:rPr>
-        <w:t>.</w:t>
-      </w:r>
-    </w:p>
-    <w:p>
-      <w:pPr>
-        <w:rPr>
-          <w:lang w:val="fr-CA"/>
-        </w:rPr>
-      </w:pPr>
+        <w:t>Seul la route ‘’ (sans url) retourne une page. Si un autre contrôleur est mis dans la route ‘’, la page est retournée.</w:t>
+      </w:r>
+    </w:p>
+    <w:p>
+      <w:pPr>
+        <w:rPr>
+          <w:lang w:val="fr-CA"/>
+        </w:rPr>
+      </w:pPr>
+      <w:r>
+        <w:rPr>
+          <w:lang w:val="fr-CA"/>
+        </w:rPr>
+        <w:t>Le message d’erreur indique que le fichier ne peut être retourné.</w:t>
+      </w:r>
+    </w:p>
+    <w:p>
+      <w:pPr>
+        <w:rPr>
+          <w:lang w:val="fr-CA"/>
+        </w:rPr>
+      </w:pPr>
+      <w:r>
+        <w:rPr>
+          <w:lang w:val="fr-CA"/>
+        </w:rPr>
+        <w:t>L'erreur semble venir du fichier .</w:t>
+      </w:r>
+      <w:proofErr w:type="spellStart"/>
+      <w:r>
+        <w:rPr>
+          <w:lang w:val="fr-CA"/>
+        </w:rPr>
+        <w:t>htaccess</w:t>
+      </w:r>
+      <w:proofErr w:type="spellEnd"/>
+      <w:r>
+        <w:rPr>
+          <w:lang w:val="fr-CA"/>
+        </w:rPr>
+        <w:t xml:space="preserve">. Sur </w:t>
+      </w:r>
+      <w:r>
+        <w:rPr>
+          <w:lang w:val="fr-CA"/>
+        </w:rPr>
+        <w:t>la version locale</w:t>
+      </w:r>
+      <w:r>
+        <w:rPr>
+          <w:lang w:val="fr-CA"/>
+        </w:rPr>
+        <w:t xml:space="preserve">, si l'utilisateur </w:t>
+      </w:r>
+      <w:r>
+        <w:rPr>
+          <w:lang w:val="fr-CA"/>
+        </w:rPr>
+        <w:t>écrit</w:t>
+      </w:r>
+      <w:r>
+        <w:rPr>
+          <w:lang w:val="fr-CA"/>
+        </w:rPr>
+        <w:t xml:space="preserve"> n'importe quoi après le chemin vers le dossier contenant le </w:t>
+      </w:r>
+      <w:proofErr w:type="spellStart"/>
+      <w:r>
+        <w:rPr>
+          <w:lang w:val="fr-CA"/>
+        </w:rPr>
+        <w:t>index.php</w:t>
+      </w:r>
+      <w:proofErr w:type="spellEnd"/>
+      <w:r>
+        <w:rPr>
+          <w:lang w:val="fr-CA"/>
+        </w:rPr>
+        <w:t xml:space="preserve">, une page erreur 404 est retournée. Cependant, sur </w:t>
+      </w:r>
+      <w:proofErr w:type="spellStart"/>
+      <w:r>
+        <w:rPr>
+          <w:lang w:val="fr-CA"/>
+        </w:rPr>
+        <w:t>webdev</w:t>
+      </w:r>
+      <w:proofErr w:type="spellEnd"/>
+      <w:r>
+        <w:rPr>
+          <w:lang w:val="fr-CA"/>
+        </w:rPr>
+        <w:t xml:space="preserve">, le message est "File not </w:t>
+      </w:r>
+      <w:proofErr w:type="spellStart"/>
+      <w:r>
+        <w:rPr>
+          <w:lang w:val="fr-CA"/>
+        </w:rPr>
+        <w:t>found</w:t>
+      </w:r>
+      <w:proofErr w:type="spellEnd"/>
+      <w:r>
+        <w:rPr>
+          <w:lang w:val="fr-CA"/>
+        </w:rPr>
+        <w:t>.".</w:t>
+      </w:r>
     </w:p>
     <w:p>
       <w:pPr>
@@ -283,7 +391,49 @@
         <w:rPr>
           <w:lang w:val="fr-CA"/>
         </w:rPr>
-        <w:t>Le dossier Diagram contient le schema ER, et les requêtes SQL pour créer les tables dans workbench et dans phpMyAdmin (_webdev).</w:t>
+        <w:t xml:space="preserve">Le dossier Diagram contient le </w:t>
+      </w:r>
+      <w:proofErr w:type="spellStart"/>
+      <w:r>
+        <w:rPr>
+          <w:lang w:val="fr-CA"/>
+        </w:rPr>
+        <w:t>schema</w:t>
+      </w:r>
+      <w:proofErr w:type="spellEnd"/>
+      <w:r>
+        <w:rPr>
+          <w:lang w:val="fr-CA"/>
+        </w:rPr>
+        <w:t xml:space="preserve"> ER, et les requêtes SQL pour créer les tables dans </w:t>
+      </w:r>
+      <w:proofErr w:type="spellStart"/>
+      <w:r>
+        <w:rPr>
+          <w:lang w:val="fr-CA"/>
+        </w:rPr>
+        <w:t>workbench</w:t>
+      </w:r>
+      <w:proofErr w:type="spellEnd"/>
+      <w:r>
+        <w:rPr>
+          <w:lang w:val="fr-CA"/>
+        </w:rPr>
+        <w:t xml:space="preserve"> et dans phpMyAdmin (_</w:t>
+      </w:r>
+      <w:proofErr w:type="spellStart"/>
+      <w:r>
+        <w:rPr>
+          <w:lang w:val="fr-CA"/>
+        </w:rPr>
+        <w:t>webdev</w:t>
+      </w:r>
+      <w:proofErr w:type="spellEnd"/>
+      <w:r>
+        <w:rPr>
+          <w:lang w:val="fr-CA"/>
+        </w:rPr>
+        <w:t>).</w:t>
       </w:r>
     </w:p>
     <w:p>
@@ -300,8 +450,13 @@
       </w:r>
     </w:p>
     <w:p>
-      <w:r>
-        <w:t>Webdev: https://e2396414.webdev.cmaisonneuve.qc.ca/blog/</w:t>
+      <w:proofErr w:type="spellStart"/>
+      <w:r>
+        <w:t>Webdev</w:t>
+      </w:r>
+      <w:proofErr w:type="spellEnd"/>
+      <w:r>
+        <w:t>: https://e2396414.webdev.cmaisonneuve.qc.ca/blog/</w:t>
       </w:r>
     </w:p>
     <w:p>
@@ -374,20 +529,62 @@
         <w:rPr>
           <w:lang w:val="fr-CA"/>
         </w:rPr>
-        <w:t>Chaque article peut seulement avoir été écrit par une personne. Ils contiennent minalement un titre, un contenu. Les tags et les catégories sont facultatifs. Les catégories sont tirées d'une liste établie par les administrateurs. Les tags peuvent être ajoutés librement. La liste est "case-sensitive". Les autres champs tels la date de création sont remplis automatiquement à la création de l'article.</w:t>
-      </w:r>
-    </w:p>
-    <w:p>
-      <w:pPr>
-        <w:rPr>
-          <w:lang w:val="fr-CA"/>
-        </w:rPr>
-      </w:pPr>
-      <w:r>
-        <w:rPr>
-          <w:lang w:val="fr-CA"/>
-        </w:rPr>
-        <w:t>Le titre, contenu d'un article peuvent être modifié par l'auteur de l'article. L'horodage de mise à jour est modifié. L'horodage de la création reste inchangée.</w:t>
+        <w:t xml:space="preserve">Chaque article peut seulement avoir été écrit par une personne. Ils contiennent </w:t>
+      </w:r>
+      <w:proofErr w:type="spellStart"/>
+      <w:r>
+        <w:rPr>
+          <w:lang w:val="fr-CA"/>
+        </w:rPr>
+        <w:t>minalement</w:t>
+      </w:r>
+      <w:proofErr w:type="spellEnd"/>
+      <w:r>
+        <w:rPr>
+          <w:lang w:val="fr-CA"/>
+        </w:rPr>
+        <w:t xml:space="preserve"> un titre, un contenu. Les tags et les catégories sont facultatifs. Les catégories sont tirées d'une liste établie par les administrateurs. Les tags peuvent être ajoutés librement. La liste est "case-sensitive". Les autres champs tels la date de création sont remplis automatiquement à la création de l'article.</w:t>
+      </w:r>
+    </w:p>
+    <w:p>
+      <w:pPr>
+        <w:rPr>
+          <w:lang w:val="fr-CA"/>
+        </w:rPr>
+      </w:pPr>
+      <w:r>
+        <w:rPr>
+          <w:lang w:val="fr-CA"/>
+        </w:rPr>
+        <w:t>Le titre, contenu d'un article peuvent être modifié par l'auteur de l'article. L'</w:t>
+      </w:r>
+      <w:proofErr w:type="spellStart"/>
+      <w:r>
+        <w:rPr>
+          <w:lang w:val="fr-CA"/>
+        </w:rPr>
+        <w:t>horodage</w:t>
+      </w:r>
+      <w:proofErr w:type="spellEnd"/>
+      <w:r>
+        <w:rPr>
+          <w:lang w:val="fr-CA"/>
+        </w:rPr>
+        <w:t xml:space="preserve"> de mise à jour est modifié. L'</w:t>
+      </w:r>
+      <w:proofErr w:type="spellStart"/>
+      <w:r>
+        <w:rPr>
+          <w:lang w:val="fr-CA"/>
+        </w:rPr>
+        <w:t>horodage</w:t>
+      </w:r>
+      <w:proofErr w:type="spellEnd"/>
+      <w:r>
+        <w:rPr>
+          <w:lang w:val="fr-CA"/>
+        </w:rPr>
+        <w:t xml:space="preserve"> de la création reste inchangée.</w:t>
       </w:r>
     </w:p>
     <w:p>

</xml_diff>